<commit_message>
Tutorial Update, Coin Prefabs update, Platform Tree Update, RockWall update
</commit_message>
<xml_diff>
--- a/Documentation/Leveltexte.docx
+++ b/Documentation/Leveltexte.docx
@@ -8,13 +8,8 @@
       </w:r>
     </w:p>
     <w:p>
-      <w:proofErr w:type="spellStart"/>
-      <w:r>
-        <w:t>Tutoriallevel</w:t>
-      </w:r>
-      <w:proofErr w:type="spellEnd"/>
-      <w:r>
-        <w:t>: Erlernen der Grundmechaniken; In Truhen erhält man Schwert &amp; Schuhe</w:t>
+      <w:r>
+        <w:t>Tutoriallevel: Erlernen der Grundmechaniken; In Truhen erhält man Schwert &amp; Schuhe</w:t>
       </w:r>
       <w:r>
         <w:t xml:space="preserve"> (Susi)</w:t>
@@ -22,15 +17,7 @@
     </w:p>
     <w:p>
       <w:r>
-        <w:t xml:space="preserve">1. Level: Anwendung von Items durch </w:t>
-      </w:r>
-      <w:proofErr w:type="spellStart"/>
-      <w:r>
-        <w:t>Walljump</w:t>
-      </w:r>
-      <w:proofErr w:type="spellEnd"/>
-      <w:r>
-        <w:t xml:space="preserve"> (Wand zu hoch für doublejump – oben Schalter) und Nahkampfgegnern; Neue Items: Taucherbrille und Armbrust</w:t>
+        <w:t>1. Level: Anwendung von Items durch Walljump (Wand zu hoch für doublejump – oben Schalter) und Nahkampfgegnern; Neue Items: Taucherbrille und Armbrust</w:t>
       </w:r>
       <w:r>
         <w:t xml:space="preserve"> (Sabi)</w:t>
@@ -98,19 +85,7 @@
         <w:rPr>
           <w:rFonts w:cstheme="minorHAnsi"/>
         </w:rPr>
-        <w:t xml:space="preserve"> Drücke zweimal </w:t>
-      </w:r>
-      <w:r>
-        <w:rPr>
-          <w:rFonts w:cstheme="minorHAnsi"/>
-        </w:rPr>
-        <w:t>↑</w:t>
-      </w:r>
-      <w:r>
-        <w:rPr>
-          <w:rFonts w:cstheme="minorHAnsi"/>
-        </w:rPr>
-        <w:t>, um das Eichhörnchen höher springen zu lassen.</w:t>
+        <w:t xml:space="preserve"> Drücke zweimal ↑, um das Eichhörnchen höher springen zu lassen.</w:t>
       </w:r>
       <w:r>
         <w:rPr>
@@ -163,59 +138,72 @@
           <w:rFonts w:cstheme="minorHAnsi"/>
         </w:rPr>
       </w:pPr>
-    </w:p>
-    <w:p>
-      <w:pPr>
-        <w:rPr>
-          <w:rFonts w:cstheme="minorHAnsi"/>
-        </w:rPr>
-      </w:pPr>
-      <w:r>
-        <w:rPr>
-          <w:rFonts w:cstheme="minorHAnsi"/>
-        </w:rPr>
-        <w:t>„Du hast ein Schwert gefunden! Jetzt kann der Bär euren Gegnern mehr Schaden zufügen. Halte Shift Links bzw. Shift rechts</w:t>
-      </w:r>
-      <w:r>
-        <w:rPr>
-          <w:rFonts w:cstheme="minorHAnsi"/>
-        </w:rPr>
-        <w:t xml:space="preserve"> gedrückt um dein Inventar zu öffnen und wähle mit den Pfeiltasten bzw. WASD ein Item aus.“</w:t>
-      </w:r>
-    </w:p>
-    <w:p>
-      <w:pPr>
-        <w:rPr>
-          <w:rFonts w:cstheme="minorHAnsi"/>
-        </w:rPr>
-      </w:pPr>
-      <w:r>
-        <w:rPr>
-          <w:rFonts w:cstheme="minorHAnsi"/>
-        </w:rPr>
-        <w:t>„Du hast K</w:t>
-      </w:r>
-      <w:r>
-        <w:rPr>
-          <w:rFonts w:cstheme="minorHAnsi"/>
-        </w:rPr>
-        <w:t>rallen</w:t>
-      </w:r>
-      <w:r>
-        <w:rPr>
-          <w:rFonts w:cstheme="minorHAnsi"/>
-        </w:rPr>
-        <w:t xml:space="preserve"> gefunden! Jetzt kann das Eichhörnchen Wände hinauf klettern. Springe gegen eine Wand um dich daran festzuhalten.“</w:t>
-      </w:r>
-    </w:p>
-    <w:p>
-      <w:pPr>
-        <w:rPr>
-          <w:rFonts w:cstheme="minorHAnsi"/>
-        </w:rPr>
-      </w:pPr>
+      <w:r>
+        <w:rPr>
+          <w:rFonts w:cstheme="minorHAnsi"/>
+        </w:rPr>
+        <w:t>„Drücke ENTER bzw. e um den Schalter zu betätigen.“</w:t>
+      </w:r>
       <w:bookmarkStart w:id="0" w:name="_GoBack"/>
       <w:bookmarkEnd w:id="0"/>
+    </w:p>
+    <w:p>
+      <w:pPr>
+        <w:rPr>
+          <w:rFonts w:cstheme="minorHAnsi"/>
+        </w:rPr>
+      </w:pPr>
+    </w:p>
+    <w:p>
+      <w:pPr>
+        <w:rPr>
+          <w:rFonts w:cstheme="minorHAnsi"/>
+        </w:rPr>
+      </w:pPr>
+      <w:r>
+        <w:rPr>
+          <w:rFonts w:cstheme="minorHAnsi"/>
+        </w:rPr>
+        <w:t>„Du hast ein Schwert gefunden! Jetzt kann der Bär euren Gegnern mehr Schaden zufügen. Halte Shift Links bzw. Shift rechts</w:t>
+      </w:r>
+      <w:r>
+        <w:rPr>
+          <w:rFonts w:cstheme="minorHAnsi"/>
+        </w:rPr>
+        <w:t xml:space="preserve"> gedrückt um dein Inventar zu öffnen und wähle mit den Pfeiltasten bzw. WASD ein Item aus.“</w:t>
+      </w:r>
+    </w:p>
+    <w:p>
+      <w:pPr>
+        <w:rPr>
+          <w:rFonts w:cstheme="minorHAnsi"/>
+        </w:rPr>
+      </w:pPr>
+      <w:r>
+        <w:rPr>
+          <w:rFonts w:cstheme="minorHAnsi"/>
+        </w:rPr>
+        <w:t>„Du hast K</w:t>
+      </w:r>
+      <w:r>
+        <w:rPr>
+          <w:rFonts w:cstheme="minorHAnsi"/>
+        </w:rPr>
+        <w:t>rallen</w:t>
+      </w:r>
+      <w:r>
+        <w:rPr>
+          <w:rFonts w:cstheme="minorHAnsi"/>
+        </w:rPr>
+        <w:t xml:space="preserve"> gefunden! Jetzt kann das Eichhörnchen Wände hinauf klettern. Springe gegen eine Wand um dich daran festzuhalten.“</w:t>
+      </w:r>
+    </w:p>
+    <w:p>
+      <w:pPr>
+        <w:rPr>
+          <w:rFonts w:cstheme="minorHAnsi"/>
+        </w:rPr>
+      </w:pPr>
     </w:p>
     <w:p>
       <w:pPr>

</xml_diff>